<commit_message>
Updated model selection and serial correlation section.
</commit_message>
<xml_diff>
--- a/analysis/analysis.docx
+++ b/analysis/analysis.docx
@@ -1219,14 +1219,6 @@
     </w:p>
     <w:p>
       <w:pPr>
-        <w:pStyle w:val="BlockText"/>
-      </w:pPr>
-      <w:r>
-        <w:t xml:space="preserve">A heat map correlation matrix</w:t>
-      </w:r>
-    </w:p>
-    <w:p>
-      <w:pPr>
         <w:pStyle w:val="FirstParagraph"/>
       </w:pPr>
       <w:r>
@@ -1274,6 +1266,22 @@
     </w:p>
     <w:p>
       <w:pPr>
+        <w:pStyle w:val="BlockText"/>
+      </w:pPr>
+      <w:r>
+        <w:t xml:space="preserve">The above heat map correlation matrix offers limited new comprehension of the bitcoin data set, but is still helpful nonetheless. Volume of daily bitcoin trades has a weak positive correlation (R = 0.20) with logged closing price, and a moderate positive correlation (R = 0.38) with time. This suggests that as time goes on, the volume of trades increases and might have a impact on the closing price of bitcoin. Of note, the total market cap of mined bitcoins has a moderate positive correlation with logged closing prices. In other words, the total value of mined bitcoins possibly influences the closing price.</w:t>
+      </w:r>
+    </w:p>
+    <w:p>
+      <w:pPr>
+        <w:pStyle w:val="BlockText"/>
+      </w:pPr>
+      <w:r>
+        <w:t xml:space="preserve">The original and logged closing prices have strong positive correlations with time (R = 0.61, and R = 0.71 respectively). This suggests the need to address auto correlation issues. Moreover, the following variables are 100% colinear with each other: High, Low, Open, and Close. This makes sense as all of the said variables pertain to the price of bitcoin. To reduce redundancy, only the closing price of bitcoin will be utilized for a time series model.</w:t>
+      </w:r>
+    </w:p>
+    <w:p>
+      <w:pPr>
         <w:pStyle w:val="Heading1"/>
       </w:pPr>
       <w:bookmarkStart w:id="41" w:name="model-selection"/>
@@ -1287,21 +1295,261 @@
         <w:pStyle w:val="BlockText"/>
       </w:pPr>
       <w:r>
-        <w:t xml:space="preserve">Add model selection here</w:t>
+        <w:t xml:space="preserve">Analysis of the daily closing price of bitcoin can now be carried out with the following model:</w:t>
+      </w:r>
+    </w:p>
+    <w:p>
+      <w:pPr>
+        <w:pStyle w:val="SourceCode"/>
+      </w:pPr>
+      <w:r>
+        <w:rPr>
+          <w:rStyle w:val="VerbatimChar"/>
+        </w:rPr>
+        <w:t xml:space="preserve">## Series: bitcoin$Log_Close </w:t>
+      </w:r>
+      <w:r>
+        <w:br w:type="textWrapping"/>
+      </w:r>
+      <w:r>
+        <w:rPr>
+          <w:rStyle w:val="VerbatimChar"/>
+        </w:rPr>
+        <w:t xml:space="preserve">## ARIMA(4,1,2) with drift         </w:t>
+      </w:r>
+      <w:r>
+        <w:br w:type="textWrapping"/>
+      </w:r>
+      <w:r>
+        <w:rPr>
+          <w:rStyle w:val="VerbatimChar"/>
+        </w:rPr>
+        <w:t xml:space="preserve">## </w:t>
+      </w:r>
+      <w:r>
+        <w:br w:type="textWrapping"/>
+      </w:r>
+      <w:r>
+        <w:rPr>
+          <w:rStyle w:val="VerbatimChar"/>
+        </w:rPr>
+        <w:t xml:space="preserve">## Coefficients:</w:t>
+      </w:r>
+      <w:r>
+        <w:br w:type="textWrapping"/>
+      </w:r>
+      <w:r>
+        <w:rPr>
+          <w:rStyle w:val="VerbatimChar"/>
+        </w:rPr>
+        <w:t xml:space="preserve">##          ar1      ar2      ar3      ar4      ma1     ma2   drift</w:t>
+      </w:r>
+      <w:r>
+        <w:br w:type="textWrapping"/>
+      </w:r>
+      <w:r>
+        <w:rPr>
+          <w:rStyle w:val="VerbatimChar"/>
+        </w:rPr>
+        <w:t xml:space="preserve">##       0.6941  -0.9619  -0.0242  -0.0091  -0.7099  0.9456  0.0022</w:t>
+      </w:r>
+      <w:r>
+        <w:br w:type="textWrapping"/>
+      </w:r>
+      <w:r>
+        <w:rPr>
+          <w:rStyle w:val="VerbatimChar"/>
+        </w:rPr>
+        <w:t xml:space="preserve">## s.e.  0.0431   0.0362   0.0309   0.0293   0.0352  0.0198  0.0010</w:t>
+      </w:r>
+      <w:r>
+        <w:br w:type="textWrapping"/>
+      </w:r>
+      <w:r>
+        <w:rPr>
+          <w:rStyle w:val="VerbatimChar"/>
+        </w:rPr>
+        <w:t xml:space="preserve">## </w:t>
+      </w:r>
+      <w:r>
+        <w:br w:type="textWrapping"/>
+      </w:r>
+      <w:r>
+        <w:rPr>
+          <w:rStyle w:val="VerbatimChar"/>
+        </w:rPr>
+        <w:t xml:space="preserve">## sigma^2 estimated as 0.001821:  log likelihood=2812.69</w:t>
+      </w:r>
+      <w:r>
+        <w:br w:type="textWrapping"/>
+      </w:r>
+      <w:r>
+        <w:rPr>
+          <w:rStyle w:val="VerbatimChar"/>
+        </w:rPr>
+        <w:t xml:space="preserve">## AIC=-5609.39   AICc=-5609.3   BIC=-5566.27</w:t>
+      </w:r>
+      <w:r>
+        <w:br w:type="textWrapping"/>
+      </w:r>
+      <w:r>
+        <w:rPr>
+          <w:rStyle w:val="VerbatimChar"/>
+        </w:rPr>
+        <w:t xml:space="preserve">## </w:t>
+      </w:r>
+      <w:r>
+        <w:br w:type="textWrapping"/>
+      </w:r>
+      <w:r>
+        <w:rPr>
+          <w:rStyle w:val="VerbatimChar"/>
+        </w:rPr>
+        <w:t xml:space="preserve">## Training set error measures:</w:t>
+      </w:r>
+      <w:r>
+        <w:br w:type="textWrapping"/>
+      </w:r>
+      <w:r>
+        <w:rPr>
+          <w:rStyle w:val="VerbatimChar"/>
+        </w:rPr>
+        <w:t xml:space="preserve">##                         ME       RMSE        MAE          MPE     MAPE</w:t>
+      </w:r>
+      <w:r>
+        <w:br w:type="textWrapping"/>
+      </w:r>
+      <w:r>
+        <w:rPr>
+          <w:rStyle w:val="VerbatimChar"/>
+        </w:rPr>
+        <w:t xml:space="preserve">## Training set -1.133225e-05 0.04256813 0.02627099 -0.005240175 0.431615</w:t>
+      </w:r>
+      <w:r>
+        <w:br w:type="textWrapping"/>
+      </w:r>
+      <w:r>
+        <w:rPr>
+          <w:rStyle w:val="VerbatimChar"/>
+        </w:rPr>
+        <w:t xml:space="preserve">##                  MASE         ACF1</w:t>
+      </w:r>
+      <w:r>
+        <w:br w:type="textWrapping"/>
+      </w:r>
+      <w:r>
+        <w:rPr>
+          <w:rStyle w:val="VerbatimChar"/>
+        </w:rPr>
+        <w:t xml:space="preserve">## Training set 1.000085 0.0002758099</w:t>
+      </w:r>
+    </w:p>
+    <w:p>
+      <w:pPr>
+        <w:pStyle w:val="FirstParagraph"/>
+      </w:pPr>
+      <w:r>
+        <w:drawing>
+          <wp:inline>
+            <wp:extent cx="5334000" cy="4267200"/>
+            <wp:effectExtent b="0" l="0" r="0" t="0"/>
+            <wp:docPr descr="" id="1" name="Picture"/>
+            <a:graphic>
+              <a:graphicData uri="http://schemas.openxmlformats.org/drawingml/2006/picture">
+                <pic:pic>
+                  <pic:nvPicPr>
+                    <pic:cNvPr descr="analysis_files/figure-docx/unnamed-chunk-9-1.png" id="0" name="Picture"/>
+                    <pic:cNvPicPr>
+                      <a:picLocks noChangeArrowheads="1" noChangeAspect="1"/>
+                    </pic:cNvPicPr>
+                  </pic:nvPicPr>
+                  <pic:blipFill>
+                    <a:blip r:embed="rId42"/>
+                    <a:stretch>
+                      <a:fillRect/>
+                    </a:stretch>
+                  </pic:blipFill>
+                  <pic:spPr bwMode="auto">
+                    <a:xfrm>
+                      <a:off x="0" y="0"/>
+                      <a:ext cx="5334000" cy="4267200"/>
+                    </a:xfrm>
+                    <a:prstGeom prst="rect">
+                      <a:avLst/>
+                    </a:prstGeom>
+                    <a:noFill/>
+                    <a:ln w="9525">
+                      <a:noFill/>
+                      <a:headEnd/>
+                      <a:tailEnd/>
+                    </a:ln>
+                  </pic:spPr>
+                </pic:pic>
+              </a:graphicData>
+            </a:graphic>
+          </wp:inline>
+        </w:drawing>
       </w:r>
     </w:p>
     <w:p>
       <w:pPr>
         <w:pStyle w:val="Heading1"/>
       </w:pPr>
-      <w:bookmarkStart w:id="42" w:name="serial-correlation"/>
-      <w:bookmarkEnd w:id="42"/>
+      <w:bookmarkStart w:id="43" w:name="serial-correlation"/>
+      <w:bookmarkEnd w:id="43"/>
       <w:r>
         <w:t xml:space="preserve">Serial Correlation</w:t>
       </w:r>
     </w:p>
     <w:p>
       <w:pPr>
+        <w:pStyle w:val="FirstParagraph"/>
+      </w:pPr>
+      <w:r>
+        <w:drawing>
+          <wp:inline>
+            <wp:extent cx="5334000" cy="4267200"/>
+            <wp:effectExtent b="0" l="0" r="0" t="0"/>
+            <wp:docPr descr="" id="1" name="Picture"/>
+            <a:graphic>
+              <a:graphicData uri="http://schemas.openxmlformats.org/drawingml/2006/picture">
+                <pic:pic>
+                  <pic:nvPicPr>
+                    <pic:cNvPr descr="analysis_files/figure-docx/unnamed-chunk-10-1.png" id="0" name="Picture"/>
+                    <pic:cNvPicPr>
+                      <a:picLocks noChangeArrowheads="1" noChangeAspect="1"/>
+                    </pic:cNvPicPr>
+                  </pic:nvPicPr>
+                  <pic:blipFill>
+                    <a:blip r:embed="rId44"/>
+                    <a:stretch>
+                      <a:fillRect/>
+                    </a:stretch>
+                  </pic:blipFill>
+                  <pic:spPr bwMode="auto">
+                    <a:xfrm>
+                      <a:off x="0" y="0"/>
+                      <a:ext cx="5334000" cy="4267200"/>
+                    </a:xfrm>
+                    <a:prstGeom prst="rect">
+                      <a:avLst/>
+                    </a:prstGeom>
+                    <a:noFill/>
+                    <a:ln w="9525">
+                      <a:noFill/>
+                      <a:headEnd/>
+                      <a:tailEnd/>
+                    </a:ln>
+                  </pic:spPr>
+                </pic:pic>
+              </a:graphicData>
+            </a:graphic>
+          </wp:inline>
+        </w:drawing>
+      </w:r>
+    </w:p>
+    <w:p>
+      <w:pPr>
         <w:pStyle w:val="BlockText"/>
       </w:pPr>
       <w:r>
@@ -1312,8 +1560,8 @@
       <w:pPr>
         <w:pStyle w:val="Heading1"/>
       </w:pPr>
-      <w:bookmarkStart w:id="43" w:name="conclusion"/>
-      <w:bookmarkEnd w:id="43"/>
+      <w:bookmarkStart w:id="45" w:name="conclusion"/>
+      <w:bookmarkEnd w:id="45"/>
       <w:r>
         <w:t xml:space="preserve">Conclusion</w:t>
       </w:r>
@@ -1323,15 +1571,15 @@
         <w:pStyle w:val="BlockText"/>
       </w:pPr>
       <w:r>
-        <w:t xml:space="preserve">Add conclusion here</w:t>
+        <w:t xml:space="preserve">Possible take on project, combine close prices with google trends.</w:t>
       </w:r>
     </w:p>
     <w:p>
       <w:pPr>
         <w:pStyle w:val="Heading1"/>
       </w:pPr>
-      <w:bookmarkStart w:id="44" w:name="appendix"/>
-      <w:bookmarkEnd w:id="44"/>
+      <w:bookmarkStart w:id="46" w:name="appendix"/>
+      <w:bookmarkEnd w:id="46"/>
       <w:r>
         <w:t xml:space="preserve">Appendix</w:t>
       </w:r>
@@ -1452,7 +1700,7 @@
     </w:lvl>
   </w:abstractNum>
   <w:abstractNum w:abstractNumId="990">
-    <w:nsid w:val="8bdf8566"/>
+    <w:nsid w:val="4a2fccc4"/>
     <w:multiLevelType w:val="multilevel"/>
     <w:lvl w:ilvl="0">
       <w:numFmt w:val="bullet"/>
@@ -1533,7 +1781,7 @@
     </w:lvl>
   </w:abstractNum>
   <w:abstractNum w:abstractNumId="991">
-    <w:nsid w:val="fae5d33f"/>
+    <w:nsid w:val="b3f5ff1e"/>
     <w:multiLevelType w:val="multilevel"/>
     <w:lvl w:ilvl="0">
       <w:numFmt w:val="bullet"/>

</xml_diff>